<commit_message>
Updated w/ F-stat calc from Stata
</commit_message>
<xml_diff>
--- a/HW 4/WordOutput.docx
+++ b/HW 4/WordOutput.docx
@@ -2223,29 +2223,7 @@
           <w:kern w:val="36"/>
           <w14:ligatures w14:val="none"/>
         </w:rPr>
-        <w:t xml:space="preserve">6. Interpret the </w:t>
-      </w:r>
-      <w:r>
-        <w:rPr>
-          <w:rFonts w:ascii="Times New Roman" w:eastAsia="Times New Roman" w:hAnsi="Times New Roman" w:cs="Times New Roman"/>
-          <w:b/>
-          <w:bCs/>
-          <w:color w:val="333333"/>
-          <w:kern w:val="36"/>
-          <w14:ligatures w14:val="none"/>
-        </w:rPr>
-        <w:t>coefficient</w:t>
-      </w:r>
-      <w:r>
-        <w:rPr>
-          <w:rFonts w:ascii="Times New Roman" w:eastAsia="Times New Roman" w:hAnsi="Times New Roman" w:cs="Times New Roman"/>
-          <w:b/>
-          <w:bCs/>
-          <w:color w:val="333333"/>
-          <w:kern w:val="36"/>
-          <w14:ligatures w14:val="none"/>
-        </w:rPr>
-        <w:t xml:space="preserve"> on your instrument from the first stage</w:t>
+        <w:t>6. Interpret the coefficient on your instrument from the first stage</w:t>
       </w:r>
     </w:p>
     <w:p>
@@ -3618,55 +3596,7 @@
           <w:kern w:val="0"/>
           <w14:ligatures w14:val="none"/>
         </w:rPr>
-        <w:t>, people</w:t>
-      </w:r>
-      <w:r>
-        <w:rPr>
-          <w:rFonts w:ascii="Times New Roman" w:eastAsia="Times New Roman" w:hAnsi="Times New Roman" w:cs="Times New Roman"/>
-          <w:kern w:val="0"/>
-          <w14:ligatures w14:val="none"/>
-        </w:rPr>
-        <w:t xml:space="preserve"> are </w:t>
-      </w:r>
-      <w:r>
-        <w:rPr>
-          <w:rFonts w:ascii="Times New Roman" w:eastAsia="Times New Roman" w:hAnsi="Times New Roman" w:cs="Times New Roman"/>
-          <w:kern w:val="0"/>
-          <w14:ligatures w14:val="none"/>
-        </w:rPr>
-        <w:t xml:space="preserve">.14 </w:t>
-      </w:r>
-      <w:r>
-        <w:rPr>
-          <w:rFonts w:ascii="Times New Roman" w:eastAsia="Times New Roman" w:hAnsi="Times New Roman" w:cs="Times New Roman"/>
-          <w:kern w:val="0"/>
-          <w14:ligatures w14:val="none"/>
-        </w:rPr>
-        <w:t>percentage points more likely to recidivate</w:t>
-      </w:r>
-      <w:r>
-        <w:rPr>
-          <w:rFonts w:ascii="Times New Roman" w:eastAsia="Times New Roman" w:hAnsi="Times New Roman" w:cs="Times New Roman"/>
-          <w:kern w:val="0"/>
-          <w14:ligatures w14:val="none"/>
-        </w:rPr>
-        <w:t xml:space="preserve">, </w:t>
-      </w:r>
-      <w:r>
-        <w:rPr>
-          <w:rFonts w:ascii="Times New Roman" w:eastAsia="Times New Roman" w:hAnsi="Times New Roman" w:cs="Times New Roman"/>
-          <w:kern w:val="0"/>
-          <w14:ligatures w14:val="none"/>
-        </w:rPr>
-        <w:t>controlling</w:t>
-      </w:r>
-      <w:r>
-        <w:rPr>
-          <w:rFonts w:ascii="Times New Roman" w:eastAsia="Times New Roman" w:hAnsi="Times New Roman" w:cs="Times New Roman"/>
-          <w:kern w:val="0"/>
-          <w14:ligatures w14:val="none"/>
-        </w:rPr>
-        <w:t xml:space="preserve"> for severity of crime. </w:t>
+        <w:t xml:space="preserve">, people are .14 percentage points more likely to recidivate, controlling for severity of crime. </w:t>
       </w:r>
     </w:p>
     <w:p>
@@ -3724,25 +3654,7 @@
           <w:kern w:val="0"/>
           <w14:ligatures w14:val="none"/>
         </w:rPr>
-        <w:t>0.142664 / 3.2219</w:t>
-      </w:r>
-      <w:r>
-        <w:rPr>
-          <w:rFonts w:ascii="Times New Roman" w:eastAsia="Times New Roman" w:hAnsi="Times New Roman" w:cs="Times New Roman"/>
-          <w:color w:val="333333"/>
-          <w:kern w:val="0"/>
-          <w14:ligatures w14:val="none"/>
-        </w:rPr>
-        <w:t xml:space="preserve"> = </w:t>
-      </w:r>
-      <w:r>
-        <w:rPr>
-          <w:rFonts w:ascii="Times New Roman" w:eastAsia="Times New Roman" w:hAnsi="Times New Roman" w:cs="Times New Roman"/>
-          <w:color w:val="333333"/>
-          <w:kern w:val="0"/>
-          <w14:ligatures w14:val="none"/>
-        </w:rPr>
-        <w:t>0.04427946</w:t>
+        <w:t>0.142664 / 3.2219 = 0.04427946</w:t>
       </w:r>
     </w:p>
     <w:p>
@@ -4953,14 +4865,102 @@
     <w:p>
       <w:pPr>
         <w:shd w:val="clear" w:color="auto" w:fill="FFFFFF"/>
-        <w:outlineLvl w:val="0"/>
-        <w:rPr>
-          <w:rFonts w:ascii="Times New Roman" w:eastAsia="Times New Roman" w:hAnsi="Times New Roman" w:cs="Times New Roman"/>
-          <w:color w:val="333333"/>
-          <w:kern w:val="36"/>
-          <w14:ligatures w14:val="none"/>
-        </w:rPr>
-      </w:pPr>
+        <w:rPr>
+          <w:rFonts w:ascii="Times New Roman" w:eastAsia="Times New Roman" w:hAnsi="Times New Roman" w:cs="Times New Roman"/>
+          <w:color w:val="333333"/>
+          <w:kern w:val="0"/>
+          <w14:ligatures w14:val="none"/>
+        </w:rPr>
+      </w:pPr>
+    </w:p>
+    <w:p>
+      <w:pPr>
+        <w:shd w:val="clear" w:color="auto" w:fill="FFFFFF"/>
+        <w:rPr>
+          <w:rFonts w:ascii="Times New Roman" w:eastAsia="Times New Roman" w:hAnsi="Times New Roman" w:cs="Times New Roman"/>
+          <w:color w:val="333333"/>
+          <w:kern w:val="0"/>
+          <w14:ligatures w14:val="none"/>
+        </w:rPr>
+      </w:pPr>
+      <w:r>
+        <w:rPr>
+          <w:rFonts w:ascii="Times New Roman" w:eastAsia="Times New Roman" w:hAnsi="Times New Roman" w:cs="Times New Roman"/>
+          <w:color w:val="333333"/>
+          <w:kern w:val="0"/>
+          <w14:ligatures w14:val="none"/>
+        </w:rPr>
+        <w:t xml:space="preserve">I </w:t>
+      </w:r>
+      <w:r>
+        <w:rPr>
+          <w:rFonts w:ascii="Times New Roman" w:eastAsia="Times New Roman" w:hAnsi="Times New Roman" w:cs="Times New Roman"/>
+          <w:color w:val="333333"/>
+          <w:kern w:val="0"/>
+          <w14:ligatures w14:val="none"/>
+        </w:rPr>
+        <w:t xml:space="preserve">also </w:t>
+      </w:r>
+      <w:r>
+        <w:rPr>
+          <w:rFonts w:ascii="Times New Roman" w:eastAsia="Times New Roman" w:hAnsi="Times New Roman" w:cs="Times New Roman"/>
+          <w:color w:val="333333"/>
+          <w:kern w:val="0"/>
+          <w14:ligatures w14:val="none"/>
+        </w:rPr>
+        <w:t xml:space="preserve">used Stata to derive the F-statistic (See FStat-Calc.do in the repo). According to the output, </w:t>
+      </w:r>
+      <w:proofErr w:type="gramStart"/>
+      <w:r>
+        <w:rPr>
+          <w:rFonts w:ascii="Times New Roman" w:eastAsia="Times New Roman" w:hAnsi="Times New Roman" w:cs="Times New Roman"/>
+          <w:color w:val="333333"/>
+          <w:kern w:val="0"/>
+          <w14:ligatures w14:val="none"/>
+        </w:rPr>
+        <w:t>F(</w:t>
+      </w:r>
+      <w:proofErr w:type="gramEnd"/>
+      <w:r>
+        <w:rPr>
+          <w:rFonts w:ascii="Times New Roman" w:eastAsia="Times New Roman" w:hAnsi="Times New Roman" w:cs="Times New Roman"/>
+          <w:color w:val="333333"/>
+          <w:kern w:val="0"/>
+          <w14:ligatures w14:val="none"/>
+        </w:rPr>
+        <w:t xml:space="preserve">2, 4997) = 164.34, confirming the output from the model ran in R. The code also outputs a weak identification test (Cragg-Donald Wald F statistic), which is 76.868. </w:t>
+      </w:r>
+    </w:p>
+    <w:p>
+      <w:pPr>
+        <w:shd w:val="clear" w:color="auto" w:fill="FFFFFF"/>
+        <w:rPr>
+          <w:rFonts w:ascii="Times New Roman" w:eastAsia="Times New Roman" w:hAnsi="Times New Roman" w:cs="Times New Roman"/>
+          <w:color w:val="333333"/>
+          <w:kern w:val="0"/>
+          <w14:ligatures w14:val="none"/>
+        </w:rPr>
+      </w:pPr>
+    </w:p>
+    <w:p>
+      <w:pPr>
+        <w:shd w:val="clear" w:color="auto" w:fill="FFFFFF"/>
+        <w:rPr>
+          <w:rFonts w:ascii="Times New Roman" w:eastAsia="Times New Roman" w:hAnsi="Times New Roman" w:cs="Times New Roman"/>
+          <w:color w:val="333333"/>
+          <w:kern w:val="0"/>
+          <w14:ligatures w14:val="none"/>
+        </w:rPr>
+      </w:pPr>
+      <w:r>
+        <w:rPr>
+          <w:rFonts w:ascii="Times New Roman" w:eastAsia="Times New Roman" w:hAnsi="Times New Roman" w:cs="Times New Roman"/>
+          <w:color w:val="333333"/>
+          <w:kern w:val="0"/>
+          <w14:ligatures w14:val="none"/>
+        </w:rPr>
+        <w:t>Both values are above the conventional threshold of 10.</w:t>
+      </w:r>
     </w:p>
     <w:p>
       <w:pPr>
@@ -4968,6 +4968,18 @@
         <w:outlineLvl w:val="0"/>
         <w:rPr>
           <w:rFonts w:ascii="Times New Roman" w:eastAsia="Times New Roman" w:hAnsi="Times New Roman" w:cs="Times New Roman"/>
+          <w:color w:val="333333"/>
+          <w:kern w:val="36"/>
+          <w14:ligatures w14:val="none"/>
+        </w:rPr>
+      </w:pPr>
+    </w:p>
+    <w:p>
+      <w:pPr>
+        <w:shd w:val="clear" w:color="auto" w:fill="FFFFFF"/>
+        <w:outlineLvl w:val="0"/>
+        <w:rPr>
+          <w:rFonts w:ascii="Times New Roman" w:eastAsia="Times New Roman" w:hAnsi="Times New Roman" w:cs="Times New Roman"/>
           <w:b/>
           <w:bCs/>
           <w:color w:val="333333"/>
@@ -5004,6 +5016,7 @@
           <w:kern w:val="0"/>
           <w14:ligatures w14:val="none"/>
         </w:rPr>
+        <w:lastRenderedPageBreak/>
         <w:t>The coefficients are the same. Both are 0.044.</w:t>
       </w:r>
     </w:p>

</xml_diff>

<commit_message>
Added a note to #12
</commit_message>
<xml_diff>
--- a/HW 4/WordOutput.docx
+++ b/HW 4/WordOutput.docx
@@ -5187,6 +5187,76 @@
           <w14:ligatures w14:val="none"/>
         </w:rPr>
         <w:t xml:space="preserve"> are the defendants who are given short prison sentences only if they are assigned to a republican judge, holding severity of the crime constant.</w:t>
+      </w:r>
+    </w:p>
+    <w:p>
+      <w:pPr>
+        <w:shd w:val="clear" w:color="auto" w:fill="FFFFFF"/>
+        <w:rPr>
+          <w:rFonts w:ascii="Times New Roman" w:eastAsia="Times New Roman" w:hAnsi="Times New Roman" w:cs="Times New Roman"/>
+          <w:color w:val="333333"/>
+          <w:kern w:val="0"/>
+          <w14:ligatures w14:val="none"/>
+        </w:rPr>
+      </w:pPr>
+    </w:p>
+    <w:p>
+      <w:pPr>
+        <w:shd w:val="clear" w:color="auto" w:fill="FFFFFF"/>
+        <w:rPr>
+          <w:rFonts w:ascii="Times New Roman" w:eastAsia="Times New Roman" w:hAnsi="Times New Roman" w:cs="Times New Roman"/>
+          <w:i/>
+          <w:iCs/>
+          <w:color w:val="333333"/>
+          <w:kern w:val="0"/>
+          <w14:ligatures w14:val="none"/>
+        </w:rPr>
+      </w:pPr>
+      <w:r>
+        <w:rPr>
+          <w:rFonts w:ascii="Times New Roman" w:eastAsia="Times New Roman" w:hAnsi="Times New Roman" w:cs="Times New Roman"/>
+          <w:i/>
+          <w:iCs/>
+          <w:color w:val="333333"/>
+          <w:kern w:val="0"/>
+          <w14:ligatures w14:val="none"/>
+        </w:rPr>
+        <w:t>Note: The concept of compliers/</w:t>
+      </w:r>
+      <w:proofErr w:type="spellStart"/>
+      <w:r>
+        <w:rPr>
+          <w:rFonts w:ascii="Times New Roman" w:eastAsia="Times New Roman" w:hAnsi="Times New Roman" w:cs="Times New Roman"/>
+          <w:i/>
+          <w:iCs/>
+          <w:color w:val="333333"/>
+          <w:kern w:val="0"/>
+          <w14:ligatures w14:val="none"/>
+        </w:rPr>
+        <w:t>defiers</w:t>
+      </w:r>
+      <w:proofErr w:type="spellEnd"/>
+      <w:r>
+        <w:rPr>
+          <w:rFonts w:ascii="Times New Roman" w:eastAsia="Times New Roman" w:hAnsi="Times New Roman" w:cs="Times New Roman"/>
+          <w:i/>
+          <w:iCs/>
+          <w:color w:val="333333"/>
+          <w:kern w:val="0"/>
+          <w14:ligatures w14:val="none"/>
+        </w:rPr>
+        <w:t xml:space="preserve"> in this context is a little confusing to me. Can we review this in class next week? </w:t>
+      </w:r>
+      <w:r>
+        <w:rPr>
+          <w:rFonts w:ascii="Times New Roman" w:eastAsia="Times New Roman" w:hAnsi="Times New Roman" w:cs="Times New Roman"/>
+          <w:i/>
+          <w:iCs/>
+          <w:color w:val="333333"/>
+          <w:kern w:val="0"/>
+          <w14:ligatures w14:val="none"/>
+        </w:rPr>
+        <w:t xml:space="preserve">I feel like I am on the right track here, but am not fully correct? </w:t>
       </w:r>
     </w:p>
     <w:p>

</xml_diff>